<commit_message>
meu primeiro execício corrigido
</commit_message>
<xml_diff>
--- a/modeloAnaliseQualidade Tatiane.docx
+++ b/modeloAnaliseQualidade Tatiane.docx
@@ -3423,7 +3423,7 @@
                 <w:szCs w:val="24"/>
                 <w:highlight w:val="yellow"/>
               </w:rPr>
-              <w:t>[acrescente mais um a sua escolha]</w:t>
+              <w:t>Bateria:</w:t>
             </w:r>
           </w:p>
         </w:tc>
@@ -3444,7 +3444,8 @@
               <w:jc w:val="both"/>
               <w:rPr>
                 <w:rFonts w:ascii="Arial" w:hAnsi="Arial" w:eastAsia="Arial" w:cs="Arial"/>
-                <w:b/>
+                <w:b w:val="false"/>
+                <w:bCs w:val="false"/>
                 <w:color w:themeColor="text1" w:val="000000"/>
                 <w:sz w:val="24"/>
                 <w:szCs w:val="24"/>
@@ -3453,11 +3454,57 @@
             <w:r>
               <w:rPr>
                 <w:rFonts w:eastAsia="Arial" w:cs="Arial" w:ascii="Arial" w:hAnsi="Arial"/>
-                <w:b/>
-                <w:color w:themeColor="text1" w:val="000000"/>
-                <w:sz w:val="24"/>
-                <w:szCs w:val="24"/>
-              </w:rPr>
+                <w:b w:val="false"/>
+                <w:bCs w:val="false"/>
+                <w:color w:themeColor="text1" w:val="000000"/>
+                <w:sz w:val="24"/>
+                <w:szCs w:val="24"/>
+              </w:rPr>
+              <w:t>Bateria de litium de 10.000</w:t>
+            </w:r>
+            <w:r>
+              <w:rPr>
+                <w:rFonts w:eastAsia="Arial" w:cs="Arial" w:ascii="Arial" w:hAnsi="Arial"/>
+                <w:b w:val="false"/>
+                <w:bCs w:val="false"/>
+                <w:color w:themeColor="text1" w:val="000000"/>
+                <w:sz w:val="24"/>
+                <w:szCs w:val="24"/>
+              </w:rPr>
+              <w:t>m</w:t>
+            </w:r>
+            <w:r>
+              <w:rPr>
+                <w:rFonts w:eastAsia="Arial" w:cs="Arial" w:ascii="Arial" w:hAnsi="Arial"/>
+                <w:b w:val="false"/>
+                <w:bCs w:val="false"/>
+                <w:color w:themeColor="text1" w:val="000000"/>
+                <w:sz w:val="24"/>
+                <w:szCs w:val="24"/>
+              </w:rPr>
+              <w:t>A</w:t>
+            </w:r>
+            <w:r>
+              <w:rPr>
+                <w:rFonts w:eastAsia="Arial" w:cs="Arial" w:ascii="Arial" w:hAnsi="Arial"/>
+                <w:b w:val="false"/>
+                <w:bCs w:val="false"/>
+                <w:color w:themeColor="text1" w:val="000000"/>
+                <w:sz w:val="24"/>
+                <w:szCs w:val="24"/>
+              </w:rPr>
+              <w:t>h</w:t>
+            </w:r>
+            <w:r>
+              <w:rPr>
+                <w:rFonts w:eastAsia="Arial" w:cs="Arial" w:ascii="Arial" w:hAnsi="Arial"/>
+                <w:b w:val="false"/>
+                <w:bCs w:val="false"/>
+                <w:color w:themeColor="text1" w:val="000000"/>
+                <w:sz w:val="24"/>
+                <w:szCs w:val="24"/>
+              </w:rPr>
+              <w:t xml:space="preserve"> permite que a bateria dure até 1 semana conforme a sua utilidade.</w:t>
             </w:r>
           </w:p>
         </w:tc>
@@ -3573,28 +3620,148 @@
           <w:sz w:val="24"/>
           <w:szCs w:val="24"/>
         </w:rPr>
-        <w:t xml:space="preserve">O celular para Idosos e deficientes visuais vem para inovar a vida desse publico trazendo mais dignidade e conectando tecnologias que antes era voltados para o publico jovem com trajeto e instalação de aplicativos para facilitar e este celular já vem tudo embutido com uma memoria 256 G  e expansível a 1T. Um Design simples e tecnologia de ponta  </w:t>
-      </w:r>
-    </w:p>
-    <w:p>
-      <w:pPr>
-        <w:pStyle w:val="ListParagraph"/>
-        <w:spacing w:lineRule="auto" w:line="360"/>
-        <w:jc w:val="both"/>
-        <w:rPr>
-          <w:rFonts w:ascii="Arial" w:hAnsi="Arial" w:eastAsia="Arial" w:cs="Arial"/>
-          <w:color w:themeColor="text1" w:val="000000"/>
-          <w:sz w:val="24"/>
-          <w:szCs w:val="24"/>
-        </w:rPr>
-      </w:pPr>
-      <w:r>
-        <w:rPr>
-          <w:rFonts w:eastAsia="Arial" w:cs="Arial" w:ascii="Arial" w:hAnsi="Arial"/>
-          <w:color w:themeColor="text1" w:val="000000"/>
-          <w:sz w:val="24"/>
-          <w:szCs w:val="24"/>
-        </w:rPr>
+        <w:t xml:space="preserve">O celular para Idosos e deficientes visuais vem para inovar a vida desse publico trazendo mais dignidade e conectando tecnologias que antes era voltados para o publico jovem com trajeto e instalação de aplicativos para facilitar e este celular já vem tudo embutido com uma memoria 256 G  e expansível a 1T. Um Design simples e tecnologia de ponta. </w:t>
+      </w:r>
+    </w:p>
+    <w:p>
+      <w:pPr>
+        <w:pStyle w:val="Normal"/>
+        <w:rPr>
+          <w:rFonts w:ascii="Arial" w:hAnsi="Arial" w:eastAsia="Arial" w:cs="Arial"/>
+          <w:color w:themeColor="text1" w:val="000000"/>
+          <w:sz w:val="24"/>
+          <w:szCs w:val="24"/>
+        </w:rPr>
+      </w:pPr>
+      <w:r>
+        <w:rPr>
+          <w:rFonts w:eastAsia="Arial" w:cs="Arial" w:ascii="Arial" w:hAnsi="Arial"/>
+          <w:color w:themeColor="text1" w:val="000000"/>
+          <w:sz w:val="24"/>
+          <w:szCs w:val="24"/>
+        </w:rPr>
+        <w:t xml:space="preserve">Este celular veio para facilitar a vida deste público acima citado, pois o celular possui formas facilitadas para o manuseio para idosos e deficientes visuais, de uma forma que a pessoa não precisa saber ler para digitar no celular através de imagens e comandos de voz a pessoa consegue manuseia facilmente. </w:t>
+      </w:r>
+      <w:r>
+        <w:rPr>
+          <w:rFonts w:eastAsia="Arial" w:cs="Arial" w:ascii="Arial" w:hAnsi="Arial"/>
+          <w:color w:themeColor="text1" w:val="000000"/>
+          <w:sz w:val="24"/>
+          <w:szCs w:val="24"/>
+        </w:rPr>
+        <w:t>P</w:t>
+      </w:r>
+      <w:r>
+        <w:rPr>
+          <w:rFonts w:eastAsia="Arial" w:cs="Arial" w:ascii="Arial" w:hAnsi="Arial"/>
+          <w:color w:themeColor="text1" w:val="000000"/>
+          <w:sz w:val="24"/>
+          <w:szCs w:val="24"/>
+        </w:rPr>
+        <w:t xml:space="preserve">or enquanto estará acessivel pelas plataformas digitais, em breve estará nas lojas físicas num preço que cabe no bolso. </w:t>
+      </w:r>
+    </w:p>
+    <w:p>
+      <w:pPr>
+        <w:pStyle w:val="Normal"/>
+        <w:rPr>
+          <w:rFonts w:ascii="Arial" w:hAnsi="Arial" w:eastAsia="Arial" w:cs="Arial"/>
+          <w:color w:themeColor="text1" w:val="000000"/>
+          <w:sz w:val="24"/>
+          <w:szCs w:val="24"/>
+        </w:rPr>
+      </w:pPr>
+      <w:r>
+        <w:rPr>
+          <w:rFonts w:eastAsia="Arial" w:cs="Arial" w:ascii="Arial" w:hAnsi="Arial"/>
+          <w:color w:themeColor="text1" w:val="000000"/>
+          <w:sz w:val="24"/>
+          <w:szCs w:val="24"/>
+        </w:rPr>
+        <w:t>Possui a tecnologia 5G, comando de voz e visual, além da tela 6:1 em Amoled que facilita na hora de manuseia o celular, pois ajuda principalmente as pessoas que não sabem lé ou dificuldades com tecnologias, ainda possibilita a utilização da tecnologia de WIFI e Bl</w:t>
+      </w:r>
+      <w:r>
+        <w:rPr>
+          <w:rFonts w:eastAsia="Arial" w:cs="Arial" w:ascii="Arial" w:hAnsi="Arial"/>
+          <w:color w:themeColor="text1" w:val="000000"/>
+          <w:sz w:val="24"/>
+          <w:szCs w:val="24"/>
+        </w:rPr>
+        <w:t xml:space="preserve">uetooth. </w:t>
+      </w:r>
+    </w:p>
+    <w:p>
+      <w:pPr>
+        <w:pStyle w:val="Normal"/>
+        <w:rPr>
+          <w:rFonts w:ascii="Arial" w:hAnsi="Arial" w:eastAsia="Arial" w:cs="Arial"/>
+          <w:color w:themeColor="text1" w:val="000000"/>
+          <w:sz w:val="24"/>
+          <w:szCs w:val="24"/>
+        </w:rPr>
+      </w:pPr>
+      <w:r>
+        <w:rPr>
+          <w:rFonts w:eastAsia="Arial" w:cs="Arial" w:ascii="Arial" w:hAnsi="Arial"/>
+          <w:color w:themeColor="text1" w:val="000000"/>
+          <w:sz w:val="24"/>
+          <w:szCs w:val="24"/>
+        </w:rPr>
+        <w:t>Memória RAM  de 24G que possibilita que o celular não trave durante o manuseio, pois possui camera  frontal de alta resolução de 128MP que facilita o reconhecimento facial e os movimentos dos olhos para auxiliar na hora de manuseia na leitura de quem não sabe le e deficiente visuais. Cameras traseiras de 256MP. Sensor de movimento frontal com alta resolução e sensor de estabilização na camera traseira.</w:t>
+      </w:r>
+    </w:p>
+    <w:p>
+      <w:pPr>
+        <w:pStyle w:val="Normal"/>
+        <w:rPr>
+          <w:rFonts w:ascii="Arial" w:hAnsi="Arial" w:eastAsia="Arial" w:cs="Arial"/>
+          <w:color w:themeColor="text1" w:val="000000"/>
+          <w:sz w:val="24"/>
+          <w:szCs w:val="24"/>
+        </w:rPr>
+      </w:pPr>
+      <w:r>
+        <w:rPr>
+          <w:rFonts w:eastAsia="Arial" w:cs="Arial" w:ascii="Arial" w:hAnsi="Arial"/>
+          <w:color w:themeColor="text1" w:val="000000"/>
+          <w:sz w:val="24"/>
+          <w:szCs w:val="24"/>
+        </w:rPr>
+        <w:t>O carregamento pode ser realizado por meio com fio (entrada tipo C) ou sem fio (tecnologia NFC), além de ser um celular a prova de água, poeira e a quedas.</w:t>
+      </w:r>
+    </w:p>
+    <w:p>
+      <w:pPr>
+        <w:pStyle w:val="Normal"/>
+        <w:rPr>
+          <w:rFonts w:ascii="Arial" w:hAnsi="Arial" w:eastAsia="Arial" w:cs="Arial"/>
+          <w:color w:themeColor="text1" w:val="000000"/>
+          <w:sz w:val="24"/>
+          <w:szCs w:val="24"/>
+        </w:rPr>
+      </w:pPr>
+      <w:r>
+        <w:rPr>
+          <w:rFonts w:eastAsia="Arial" w:cs="Arial" w:ascii="Arial" w:hAnsi="Arial"/>
+          <w:color w:themeColor="text1" w:val="000000"/>
+          <w:sz w:val="24"/>
+          <w:szCs w:val="24"/>
+        </w:rPr>
+        <w:t xml:space="preserve">A grande dificuldade desta versão ainda em estudo é a facilidade de bloqueio e desbloqueio de celular e rastreio do mesmos em caso de perda ou roubo. A perfeiçoamento básicos para vendas em lojas físicas em todo o país </w:t>
+      </w:r>
+    </w:p>
+    <w:p>
+      <w:pPr>
+        <w:pStyle w:val="Normal"/>
+        <w:rPr>
+          <w:rFonts w:ascii="Arial" w:hAnsi="Arial" w:eastAsia="Arial" w:cs="Arial"/>
+          <w:color w:themeColor="text1" w:val="000000"/>
+          <w:sz w:val="24"/>
+          <w:szCs w:val="24"/>
+        </w:rPr>
+      </w:pPr>
+      <w:r>
+        <w:rPr/>
       </w:r>
     </w:p>
     <w:p>

</xml_diff>